<commit_message>
Final FINAL CHAPTER 1-2 OUTPUT
</commit_message>
<xml_diff>
--- a/Chapter 2/FINAL/BiblioNew.docx
+++ b/Chapter 2/FINAL/BiblioNew.docx
@@ -239,13 +239,15 @@
           <w:rFonts w:ascii="Times New Roman" w:hAnsi="Times New Roman" w:cs="Times New Roman"/>
           <w:sz w:val="24"/>
           <w:szCs w:val="24"/>
-        </w:rPr>
-      </w:pPr>
-      <w:r>
-        <w:rPr>
-          <w:rFonts w:ascii="Times New Roman" w:hAnsi="Times New Roman" w:cs="Times New Roman"/>
-          <w:sz w:val="24"/>
-          <w:szCs w:val="24"/>
+          <w:highlight w:val="yellow"/>
+        </w:rPr>
+      </w:pPr>
+      <w:r>
+        <w:rPr>
+          <w:rFonts w:ascii="Times New Roman" w:hAnsi="Times New Roman" w:cs="Times New Roman"/>
+          <w:sz w:val="24"/>
+          <w:szCs w:val="24"/>
+          <w:highlight w:val="yellow"/>
         </w:rPr>
         <w:t>Naveed, Q.N.; Muhammad, A.; Sanober, S.; Qureshi, M.R.N.; Shah, A.A mixed method study for investigating critical success factors (CSFs) of e-learning in Saudi Arabian universities. Methods 2017</w:t>
       </w:r>
@@ -262,14 +264,16 @@
           <w:rFonts w:ascii="Times New Roman" w:hAnsi="Times New Roman" w:cs="Times New Roman"/>
           <w:sz w:val="24"/>
           <w:szCs w:val="24"/>
-        </w:rPr>
-      </w:pPr>
-      <w:proofErr w:type="spellStart"/>
-      <w:r>
-        <w:rPr>
-          <w:rFonts w:ascii="Times New Roman" w:hAnsi="Times New Roman" w:cs="Times New Roman"/>
-          <w:sz w:val="24"/>
-          <w:szCs w:val="24"/>
+          <w:highlight w:val="yellow"/>
+        </w:rPr>
+      </w:pPr>
+      <w:proofErr w:type="spellStart"/>
+      <w:r>
+        <w:rPr>
+          <w:rFonts w:ascii="Times New Roman" w:hAnsi="Times New Roman" w:cs="Times New Roman"/>
+          <w:sz w:val="24"/>
+          <w:szCs w:val="24"/>
+          <w:highlight w:val="yellow"/>
           <w:lang w:val="en-PH" w:eastAsia="en-PH"/>
         </w:rPr>
         <w:t>Rabiman</w:t>
@@ -280,15 +284,81 @@
           <w:rFonts w:ascii="Times New Roman" w:hAnsi="Times New Roman" w:cs="Times New Roman"/>
           <w:sz w:val="24"/>
           <w:szCs w:val="24"/>
+          <w:highlight w:val="yellow"/>
           <w:lang w:val="en-PH" w:eastAsia="en-PH"/>
         </w:rPr>
-        <w:t xml:space="preserve">, R. et al. (2020) </w:t>
-      </w:r>
-      <w:r>
-        <w:rPr>
-          <w:rFonts w:ascii="Times New Roman" w:hAnsi="Times New Roman" w:cs="Times New Roman"/>
-          <w:sz w:val="24"/>
-          <w:szCs w:val="24"/>
+        <w:t>, R.</w:t>
+      </w:r>
+      <w:r>
+        <w:rPr>
+          <w:rFonts w:ascii="Times New Roman" w:hAnsi="Times New Roman" w:cs="Times New Roman"/>
+          <w:sz w:val="24"/>
+          <w:szCs w:val="24"/>
+          <w:highlight w:val="yellow"/>
+          <w:lang w:val="en-PH" w:eastAsia="en-PH"/>
+        </w:rPr>
+        <w:t xml:space="preserve">, </w:t>
+      </w:r>
+      <w:proofErr w:type="spellStart"/>
+      <w:r>
+        <w:rPr>
+          <w:rFonts w:ascii="Times New Roman" w:hAnsi="Times New Roman" w:cs="Times New Roman"/>
+          <w:sz w:val="24"/>
+          <w:szCs w:val="24"/>
+          <w:highlight w:val="yellow"/>
+          <w:lang w:val="en-PH" w:eastAsia="en-PH"/>
+        </w:rPr>
+        <w:t>Nurtanto</w:t>
+      </w:r>
+      <w:proofErr w:type="spellEnd"/>
+      <w:r>
+        <w:rPr>
+          <w:rFonts w:ascii="Times New Roman" w:hAnsi="Times New Roman" w:cs="Times New Roman"/>
+          <w:sz w:val="24"/>
+          <w:szCs w:val="24"/>
+          <w:highlight w:val="yellow"/>
+          <w:lang w:val="en-PH" w:eastAsia="en-PH"/>
+        </w:rPr>
+        <w:t xml:space="preserve">, M. </w:t>
+      </w:r>
+      <w:proofErr w:type="spellStart"/>
+      <w:r>
+        <w:rPr>
+          <w:rFonts w:ascii="Times New Roman" w:hAnsi="Times New Roman" w:cs="Times New Roman"/>
+          <w:sz w:val="24"/>
+          <w:szCs w:val="24"/>
+          <w:highlight w:val="yellow"/>
+          <w:lang w:val="en-PH" w:eastAsia="en-PH"/>
+        </w:rPr>
+        <w:t>Khulifah</w:t>
+      </w:r>
+      <w:proofErr w:type="spellEnd"/>
+      <w:r>
+        <w:rPr>
+          <w:rFonts w:ascii="Times New Roman" w:hAnsi="Times New Roman" w:cs="Times New Roman"/>
+          <w:sz w:val="24"/>
+          <w:szCs w:val="24"/>
+          <w:highlight w:val="yellow"/>
+          <w:lang w:val="en-PH" w:eastAsia="en-PH"/>
+        </w:rPr>
+        <w:t>, N.</w:t>
+      </w:r>
+      <w:r>
+        <w:rPr>
+          <w:rFonts w:ascii="Times New Roman" w:hAnsi="Times New Roman" w:cs="Times New Roman"/>
+          <w:sz w:val="24"/>
+          <w:szCs w:val="24"/>
+          <w:highlight w:val="yellow"/>
+          <w:lang w:val="en-PH" w:eastAsia="en-PH"/>
+        </w:rPr>
+        <w:t xml:space="preserve"> (2020) </w:t>
+      </w:r>
+      <w:r>
+        <w:rPr>
+          <w:rFonts w:ascii="Times New Roman" w:hAnsi="Times New Roman" w:cs="Times New Roman"/>
+          <w:sz w:val="24"/>
+          <w:szCs w:val="24"/>
+          <w:highlight w:val="yellow"/>
           <w:lang w:eastAsia="en-PH"/>
         </w:rPr>
         <w:t xml:space="preserve">Design </w:t>
@@ -299,6 +369,7 @@
           <w:rFonts w:ascii="Times New Roman" w:hAnsi="Times New Roman" w:cs="Times New Roman"/>
           <w:sz w:val="24"/>
           <w:szCs w:val="24"/>
+          <w:highlight w:val="yellow"/>
           <w:lang w:eastAsia="en-PH"/>
         </w:rPr>
         <w:t>And</w:t>
@@ -309,6 +380,7 @@
           <w:rFonts w:ascii="Times New Roman" w:hAnsi="Times New Roman" w:cs="Times New Roman"/>
           <w:sz w:val="24"/>
           <w:szCs w:val="24"/>
+          <w:highlight w:val="yellow"/>
           <w:lang w:eastAsia="en-PH"/>
         </w:rPr>
         <w:t xml:space="preserve"> Development E-Learning System By Learning Management System (LMS) In Vocational Education</w:t>
@@ -326,13 +398,15 @@
           <w:rFonts w:ascii="Times New Roman" w:hAnsi="Times New Roman" w:cs="Times New Roman"/>
           <w:sz w:val="24"/>
           <w:szCs w:val="24"/>
-        </w:rPr>
-      </w:pPr>
-      <w:r>
-        <w:rPr>
-          <w:rFonts w:ascii="Times New Roman" w:hAnsi="Times New Roman" w:cs="Times New Roman"/>
-          <w:sz w:val="24"/>
-          <w:szCs w:val="24"/>
+          <w:highlight w:val="yellow"/>
+        </w:rPr>
+      </w:pPr>
+      <w:r>
+        <w:rPr>
+          <w:rFonts w:ascii="Times New Roman" w:hAnsi="Times New Roman" w:cs="Times New Roman"/>
+          <w:sz w:val="24"/>
+          <w:szCs w:val="24"/>
+          <w:highlight w:val="yellow"/>
           <w:lang w:val="en-PH" w:eastAsia="en-PH"/>
         </w:rPr>
         <w:t xml:space="preserve">Alqahtani AY &amp; </w:t>
@@ -343,6 +417,7 @@
           <w:rFonts w:ascii="Times New Roman" w:hAnsi="Times New Roman" w:cs="Times New Roman"/>
           <w:sz w:val="24"/>
           <w:szCs w:val="24"/>
+          <w:highlight w:val="yellow"/>
           <w:lang w:val="en-PH" w:eastAsia="en-PH"/>
         </w:rPr>
         <w:t>Rajkhan</w:t>
@@ -353,6 +428,7 @@
           <w:rFonts w:ascii="Times New Roman" w:hAnsi="Times New Roman" w:cs="Times New Roman"/>
           <w:sz w:val="24"/>
           <w:szCs w:val="24"/>
+          <w:highlight w:val="yellow"/>
           <w:lang w:val="en-PH" w:eastAsia="en-PH"/>
         </w:rPr>
         <w:t xml:space="preserve"> AA. (2020</w:t>
@@ -363,6 +439,7 @@
           <w:rFonts w:ascii="Times New Roman" w:hAnsi="Times New Roman" w:cs="Times New Roman"/>
           <w:sz w:val="24"/>
           <w:szCs w:val="24"/>
+          <w:highlight w:val="yellow"/>
           <w:lang w:val="en-PH" w:eastAsia="en-PH"/>
         </w:rPr>
         <w:t xml:space="preserve">)  </w:t>
@@ -372,6 +449,7 @@
           <w:rFonts w:ascii="Times New Roman" w:hAnsi="Times New Roman" w:cs="Times New Roman"/>
           <w:sz w:val="24"/>
           <w:szCs w:val="24"/>
+          <w:highlight w:val="yellow"/>
         </w:rPr>
         <w:t>E</w:t>
       </w:r>
@@ -381,6 +459,7 @@
           <w:rFonts w:ascii="Times New Roman" w:hAnsi="Times New Roman" w:cs="Times New Roman"/>
           <w:sz w:val="24"/>
           <w:szCs w:val="24"/>
+          <w:highlight w:val="yellow"/>
         </w:rPr>
         <w:t>-Learning Critical Success Factors during the COVID-19 Pandemic: A Comprehensive Analysis of E-Learning Managerial Perspectives</w:t>
       </w:r>
@@ -1158,15 +1237,44 @@
           <w:rFonts w:ascii="Times New Roman" w:hAnsi="Times New Roman" w:cs="Times New Roman"/>
           <w:sz w:val="24"/>
           <w:szCs w:val="24"/>
-        </w:rPr>
-      </w:pPr>
-      <w:r>
-        <w:rPr>
-          <w:rFonts w:ascii="Times New Roman" w:hAnsi="Times New Roman" w:cs="Times New Roman"/>
-          <w:sz w:val="24"/>
-          <w:szCs w:val="24"/>
-        </w:rPr>
-        <w:t>FIRAS SALEEM HADDAD EXAMINING THE EFFECT OF LEARNING MANAGEMENT SYSTEM QUALITY AND PERCEIVED USEFULNESS ON STUDENT’S SATISFACTION</w:t>
+          <w:highlight w:val="yellow"/>
+        </w:rPr>
+      </w:pPr>
+      <w:r>
+        <w:rPr>
+          <w:rFonts w:ascii="Times New Roman" w:hAnsi="Times New Roman" w:cs="Times New Roman"/>
+          <w:sz w:val="24"/>
+          <w:szCs w:val="24"/>
+          <w:highlight w:val="yellow"/>
+        </w:rPr>
+        <w:t xml:space="preserve">FIRAS SALEEM HADDAD </w:t>
+      </w:r>
+      <w:r>
+        <w:rPr>
+          <w:rFonts w:ascii="Times New Roman" w:hAnsi="Times New Roman" w:cs="Times New Roman"/>
+          <w:sz w:val="24"/>
+          <w:szCs w:val="24"/>
+          <w:highlight w:val="yellow"/>
+        </w:rPr>
+        <w:t xml:space="preserve">(2018) </w:t>
+      </w:r>
+      <w:r>
+        <w:rPr>
+          <w:rFonts w:ascii="Times New Roman" w:hAnsi="Times New Roman" w:cs="Times New Roman"/>
+          <w:sz w:val="24"/>
+          <w:szCs w:val="24"/>
+          <w:highlight w:val="yellow"/>
+        </w:rPr>
+        <w:t>EXAMINING THE EFFECT OF LEARNING MANAGEMENT SYSTEM QUALITY AND PERCEIVED USEFULNESS ON STUDENT’S SATISFACTION</w:t>
+      </w:r>
+      <w:r>
+        <w:rPr>
+          <w:rFonts w:ascii="Times New Roman" w:hAnsi="Times New Roman" w:cs="Times New Roman"/>
+          <w:sz w:val="24"/>
+          <w:szCs w:val="24"/>
+          <w:highlight w:val="yellow"/>
+        </w:rPr>
+        <w:t xml:space="preserve"> </w:t>
       </w:r>
     </w:p>
     <w:p>
@@ -1276,13 +1384,15 @@
           <w:rFonts w:ascii="Times New Roman" w:hAnsi="Times New Roman" w:cs="Times New Roman"/>
           <w:sz w:val="24"/>
           <w:szCs w:val="24"/>
-        </w:rPr>
-      </w:pPr>
-      <w:r>
-        <w:rPr>
-          <w:rFonts w:ascii="Times New Roman" w:hAnsi="Times New Roman" w:cs="Times New Roman"/>
-          <w:sz w:val="24"/>
-          <w:szCs w:val="24"/>
+          <w:highlight w:val="yellow"/>
+        </w:rPr>
+      </w:pPr>
+      <w:r>
+        <w:rPr>
+          <w:rFonts w:ascii="Times New Roman" w:hAnsi="Times New Roman" w:cs="Times New Roman"/>
+          <w:sz w:val="24"/>
+          <w:szCs w:val="24"/>
+          <w:highlight w:val="yellow"/>
         </w:rPr>
         <w:t>M.  A.  A. Al-</w:t>
       </w:r>
@@ -1293,6 +1403,7 @@
           <w:rFonts w:ascii="Times New Roman" w:hAnsi="Times New Roman" w:cs="Times New Roman"/>
           <w:sz w:val="24"/>
           <w:szCs w:val="24"/>
+          <w:highlight w:val="yellow"/>
         </w:rPr>
         <w:t>Mekhlafi,An</w:t>
       </w:r>
@@ -1303,6 +1414,7 @@
           <w:rFonts w:ascii="Times New Roman" w:hAnsi="Times New Roman" w:cs="Times New Roman"/>
           <w:sz w:val="24"/>
           <w:szCs w:val="24"/>
+          <w:highlight w:val="yellow"/>
         </w:rPr>
         <w:t xml:space="preserve"> Exploration of Yemeni University Students’ Attitudes Towards Learning Linguistic Courses Using Google Classroom. Millennium Journal of English    </w:t>
       </w:r>
@@ -1312,6 +1424,7 @@
           <w:rFonts w:ascii="Times New Roman" w:hAnsi="Times New Roman" w:cs="Times New Roman"/>
           <w:sz w:val="24"/>
           <w:szCs w:val="24"/>
+          <w:highlight w:val="yellow"/>
         </w:rPr>
         <w:t xml:space="preserve">Literature,   </w:t>
       </w:r>
@@ -1321,6 +1434,7 @@
           <w:rFonts w:ascii="Times New Roman" w:hAnsi="Times New Roman" w:cs="Times New Roman"/>
           <w:sz w:val="24"/>
           <w:szCs w:val="24"/>
+          <w:highlight w:val="yellow"/>
         </w:rPr>
         <w:t xml:space="preserve"> Linguistics    and    Translation, 1(1),(2020)    1-16.    DOI:</w:t>
       </w:r>
@@ -1945,6 +2059,7 @@
   <w:style w:type="character" w:default="1" w:styleId="DefaultParagraphFont">
     <w:name w:val="Default Paragraph Font"/>
     <w:uiPriority w:val="1"/>
+    <w:semiHidden/>
     <w:unhideWhenUsed/>
   </w:style>
   <w:style w:type="table" w:default="1" w:styleId="TableNormal">

</xml_diff>